<commit_message>
2 path added byt not finished
</commit_message>
<xml_diff>
--- a/02.docx
+++ b/02.docx
@@ -1,7 +1,12 @@
 
 <file path=word/document.xml><?xml version="1.0" encoding="utf-8"?>
-<w:document xmlns:wpc="http://schemas.microsoft.com/office/word/2010/wordprocessingCanvas" xmlns:cx="http://schemas.microsoft.com/office/drawing/2014/chartex" xmlns:cx1="http://schemas.microsoft.com/office/drawing/2015/9/8/chartex" xmlns:cx2="http://schemas.microsoft.com/office/drawing/2015/10/21/chartex" xmlns:cx3="http://schemas.microsoft.com/office/drawing/2016/5/9/chartex" xmlns:cx4="http://schemas.microsoft.com/office/drawing/2016/5/10/chartex" xmlns:cx5="http://schemas.microsoft.com/office/drawing/2016/5/11/chartex" xmlns:cx6="http://schemas.microsoft.com/office/drawing/2016/5/12/chartex" xmlns:cx7="http://schemas.microsoft.com/office/drawing/2016/5/13/chartex" xmlns:cx8="http://schemas.microsoft.com/office/drawing/2016/5/14/chartex" xmlns:mc="http://schemas.openxmlformats.org/markup-compatibility/2006" xmlns:aink="http://schemas.microsoft.com/office/drawing/2016/ink" xmlns:am3d="http://schemas.microsoft.com/office/drawing/2017/model3d" xmlns:o="urn:schemas-microsoft-com:office:office" xmlns:r="http://schemas.openxmlformats.org/officeDocument/2006/relationships" xmlns:m="http://schemas.openxmlformats.org/officeDocument/2006/math" xmlns:v="urn:schemas-microsoft-com:vml" xmlns:wp14="http://schemas.microsoft.com/office/word/2010/wordprocessingDrawing" xmlns:wp="http://schemas.openxmlformats.org/drawingml/2006/wordprocessingDrawing" xmlns:w10="urn:schemas-microsoft-com:office:word" xmlns:w="http://schemas.openxmlformats.org/wordprocessingml/2006/main" xmlns:w14="http://schemas.microsoft.com/office/word/2010/wordml" xmlns:w15="http://schemas.microsoft.com/office/word/2012/wordml" xmlns:w16cid="http://schemas.microsoft.com/office/word/2016/wordml/cid" xmlns:w16se="http://schemas.microsoft.com/office/word/2015/wordml/symex" xmlns:wpg="http://schemas.microsoft.com/office/word/2010/wordprocessingGroup" xmlns:wpi="http://schemas.microsoft.com/office/word/2010/wordprocessingInk" xmlns:wne="http://schemas.microsoft.com/office/word/2006/wordml" xmlns:wps="http://schemas.microsoft.com/office/word/2010/wordprocessingShape" mc:Ignorable="w14 w15 w16se w16cid wp14">
+<w:document xmlns:wpc="http://schemas.microsoft.com/office/word/2010/wordprocessingCanvas" xmlns:cx="http://schemas.microsoft.com/office/drawing/2014/chartex" xmlns:cx1="http://schemas.microsoft.com/office/drawing/2015/9/8/chartex" xmlns:mc="http://schemas.openxmlformats.org/markup-compatibility/2006" xmlns:o="urn:schemas-microsoft-com:office:office" xmlns:r="http://schemas.openxmlformats.org/officeDocument/2006/relationships" xmlns:m="http://schemas.openxmlformats.org/officeDocument/2006/math" xmlns:v="urn:schemas-microsoft-com:vml" xmlns:wp14="http://schemas.microsoft.com/office/word/2010/wordprocessingDrawing" xmlns:wp="http://schemas.openxmlformats.org/drawingml/2006/wordprocessingDrawing" xmlns:w10="urn:schemas-microsoft-com:office:word" xmlns:w="http://schemas.openxmlformats.org/wordprocessingml/2006/main" xmlns:w14="http://schemas.microsoft.com/office/word/2010/wordml" xmlns:w15="http://schemas.microsoft.com/office/word/2012/wordml" xmlns:w16se="http://schemas.microsoft.com/office/word/2015/wordml/symex" xmlns:wpg="http://schemas.microsoft.com/office/word/2010/wordprocessingGroup" xmlns:wpi="http://schemas.microsoft.com/office/word/2010/wordprocessingInk" xmlns:wne="http://schemas.microsoft.com/office/word/2006/wordml" xmlns:wps="http://schemas.microsoft.com/office/word/2010/wordprocessingShape" mc:Ignorable="w14 w15 w16se wp14">
   <w:body>
+    <w:p>
+      <w:r>
+        <w:t>Пользователи.</w:t>
+      </w:r>
+    </w:p>
     <w:p>
       <w:pPr>
         <w:pStyle w:val="a3"/>
@@ -11,15 +16,13 @@
         </w:numPr>
       </w:pPr>
       <w:r>
-        <w:t xml:space="preserve">Настроить чтобы </w:t>
-      </w:r>
-      <w:proofErr w:type="spellStart"/>
-      <w:r>
-        <w:t>ползователи</w:t>
-      </w:r>
-      <w:proofErr w:type="spellEnd"/>
-      <w:r>
-        <w:t xml:space="preserve"> создавались в папке </w:t>
+        <w:t>Настроить чтобы пол</w:t>
+      </w:r>
+      <w:r>
+        <w:t>ь</w:t>
+      </w:r>
+      <w:r>
+        <w:t xml:space="preserve">зователи создавались в папке </w:t>
       </w:r>
       <w:r>
         <w:t>/</w:t>
@@ -54,13 +57,23 @@
           <w:lang w:val="en-US"/>
         </w:rPr>
       </w:pPr>
-      <w:r>
-        <w:rPr>
-          <w:b/>
-          <w:bCs/>
-          <w:lang w:val="en-US"/>
-        </w:rPr>
-        <w:t xml:space="preserve">mc, </w:t>
+      <w:proofErr w:type="gramStart"/>
+      <w:r>
+        <w:rPr>
+          <w:b/>
+          <w:bCs/>
+          <w:lang w:val="en-US"/>
+        </w:rPr>
+        <w:t>mc</w:t>
+      </w:r>
+      <w:proofErr w:type="gramEnd"/>
+      <w:r>
+        <w:rPr>
+          <w:b/>
+          <w:bCs/>
+          <w:lang w:val="en-US"/>
+        </w:rPr>
+        <w:t xml:space="preserve">, </w:t>
       </w:r>
       <w:proofErr w:type="spellStart"/>
       <w:r>
@@ -79,6 +92,13 @@
           <w:lang w:val="en-US"/>
         </w:rPr>
         <w:t>/default F4</w:t>
+      </w:r>
+      <w:r>
+        <w:rPr>
+          <w:b/>
+          <w:bCs/>
+        </w:rPr>
+        <w:t xml:space="preserve"> </w:t>
       </w:r>
     </w:p>
     <w:p>
@@ -248,7 +268,15 @@
           <w:bCs/>
           <w:lang w:val="en-US"/>
         </w:rPr>
-        <w:t>Mkdir</w:t>
+        <w:t>m</w:t>
+      </w:r>
+      <w:r>
+        <w:rPr>
+          <w:b/>
+          <w:bCs/>
+          <w:lang w:val="en-US"/>
+        </w:rPr>
+        <w:t>kdir</w:t>
       </w:r>
       <w:proofErr w:type="spellEnd"/>
       <w:r>
@@ -605,6 +633,119 @@
     <w:p>
       <w:pPr>
         <w:pStyle w:val="a3"/>
+        <w:rPr>
+          <w:b/>
+          <w:lang w:val="en-US"/>
+        </w:rPr>
+      </w:pPr>
+      <w:proofErr w:type="spellStart"/>
+      <w:proofErr w:type="gramStart"/>
+      <w:r>
+        <w:rPr>
+          <w:b/>
+          <w:lang w:val="en-US"/>
+        </w:rPr>
+        <w:t>usermod</w:t>
+      </w:r>
+      <w:proofErr w:type="spellEnd"/>
+      <w:r>
+        <w:rPr>
+          <w:b/>
+          <w:lang w:val="en-US"/>
+        </w:rPr>
+        <w:t xml:space="preserve">  -</w:t>
+      </w:r>
+      <w:proofErr w:type="gramEnd"/>
+      <w:r>
+        <w:rPr>
+          <w:b/>
+          <w:lang w:val="en-US"/>
+        </w:rPr>
+        <w:t>G wheel my5</w:t>
+      </w:r>
+    </w:p>
+    <w:p>
+      <w:pPr>
+        <w:pStyle w:val="a3"/>
+        <w:rPr>
+          <w:lang w:val="en-US"/>
+        </w:rPr>
+      </w:pPr>
+      <w:r>
+        <w:t xml:space="preserve">зайти под </w:t>
+      </w:r>
+      <w:r>
+        <w:rPr>
+          <w:lang w:val="en-US"/>
+        </w:rPr>
+        <w:t>my5</w:t>
+      </w:r>
+      <w:r>
+        <w:rPr>
+          <w:lang w:val="en-US"/>
+        </w:rPr>
+        <w:t xml:space="preserve"> </w:t>
+      </w:r>
+      <w:proofErr w:type="spellStart"/>
+      <w:r>
+        <w:rPr>
+          <w:b/>
+          <w:bCs/>
+          <w:lang w:val="en-US"/>
+        </w:rPr>
+        <w:t>s</w:t>
+      </w:r>
+      <w:r>
+        <w:rPr>
+          <w:b/>
+          <w:bCs/>
+          <w:lang w:val="en-US"/>
+        </w:rPr>
+        <w:t>u</w:t>
+      </w:r>
+      <w:proofErr w:type="spellEnd"/>
+      <w:r>
+        <w:rPr>
+          <w:b/>
+          <w:bCs/>
+          <w:lang w:val="en-US"/>
+        </w:rPr>
+        <w:t xml:space="preserve"> my5</w:t>
+      </w:r>
+    </w:p>
+    <w:p>
+      <w:pPr>
+        <w:pStyle w:val="a3"/>
+        <w:rPr>
+          <w:b/>
+          <w:lang w:val="en-US"/>
+        </w:rPr>
+      </w:pPr>
+      <w:proofErr w:type="spellStart"/>
+      <w:proofErr w:type="gramStart"/>
+      <w:r>
+        <w:rPr>
+          <w:b/>
+          <w:lang w:val="en-US"/>
+        </w:rPr>
+        <w:t>sudo</w:t>
+      </w:r>
+      <w:proofErr w:type="spellEnd"/>
+      <w:proofErr w:type="gramEnd"/>
+      <w:r>
+        <w:rPr>
+          <w:b/>
+          <w:lang w:val="en-US"/>
+        </w:rPr>
+        <w:t xml:space="preserve"> –u root id</w:t>
+      </w:r>
+    </w:p>
+    <w:p>
+      <w:pPr>
+        <w:pStyle w:val="a3"/>
+        <w:rPr>
+          <w:lang w:val="en-US"/>
+        </w:rPr>
       </w:pPr>
     </w:p>
     <w:p>
@@ -634,14 +775,34 @@
     <w:p>
       <w:pPr>
         <w:pStyle w:val="a3"/>
-      </w:pPr>
-    </w:p>
-    <w:p>
-      <w:pPr>
-        <w:pStyle w:val="a3"/>
-      </w:pPr>
-      <w:bookmarkStart w:id="0" w:name="_GoBack"/>
-      <w:bookmarkEnd w:id="0"/>
+        <w:rPr>
+          <w:b/>
+          <w:lang w:val="en-US"/>
+        </w:rPr>
+      </w:pPr>
+      <w:proofErr w:type="spellStart"/>
+      <w:proofErr w:type="gramStart"/>
+      <w:r>
+        <w:rPr>
+          <w:b/>
+          <w:lang w:val="en-US"/>
+        </w:rPr>
+        <w:t>sudo</w:t>
+      </w:r>
+      <w:proofErr w:type="spellEnd"/>
+      <w:proofErr w:type="gramEnd"/>
+      <w:r>
+        <w:rPr>
+          <w:b/>
+          <w:lang w:val="en-US"/>
+        </w:rPr>
+        <w:t xml:space="preserve"> –u my6 id</w:t>
+      </w:r>
+    </w:p>
+    <w:p>
+      <w:pPr>
+        <w:pStyle w:val="a3"/>
+      </w:pPr>
     </w:p>
     <w:p>
       <w:pPr>
@@ -650,12 +811,43 @@
           <w:ilvl w:val="0"/>
           <w:numId w:val="1"/>
         </w:numPr>
-      </w:pPr>
-      <w:r>
-        <w:rPr>
-          <w:lang w:val="en-US"/>
-        </w:rPr>
-        <w:t>Ds</w:t>
+        <w:rPr>
+          <w:highlight w:val="yellow"/>
+        </w:rPr>
+      </w:pPr>
+      <w:r>
+        <w:rPr>
+          <w:highlight w:val="yellow"/>
+        </w:rPr>
+        <w:t xml:space="preserve">Предыдущие 2 задания выполнить для другого пользователя, </w:t>
+      </w:r>
+      <w:proofErr w:type="gramStart"/>
+      <w:r>
+        <w:rPr>
+          <w:highlight w:val="yellow"/>
+        </w:rPr>
+        <w:t>но</w:t>
+      </w:r>
+      <w:proofErr w:type="gramEnd"/>
+      <w:r>
+        <w:rPr>
+          <w:highlight w:val="yellow"/>
+        </w:rPr>
+        <w:t xml:space="preserve"> чтобы эти команды можно было вводить без запроса пароля.</w:t>
+      </w:r>
+      <w:r>
+        <w:rPr>
+          <w:highlight w:val="yellow"/>
+        </w:rPr>
+        <w:t xml:space="preserve"> </w:t>
+      </w:r>
+      <w:r>
+        <w:rPr>
+          <w:color w:val="FF0000"/>
+          <w:highlight w:val="yellow"/>
+          <w:lang w:val="en-US"/>
+        </w:rPr>
+        <w:t>On notebook</w:t>
       </w:r>
     </w:p>
     <w:p>
@@ -666,11 +858,857 @@
           <w:numId w:val="1"/>
         </w:numPr>
       </w:pPr>
-      <w:r>
-        <w:rPr>
-          <w:lang w:val="en-US"/>
-        </w:rPr>
-        <w:t>ds</w:t>
+      <w:proofErr w:type="spellStart"/>
+      <w:r>
+        <w:rPr>
+          <w:lang w:val="en-US"/>
+        </w:rPr>
+        <w:t>Сгенерировать</w:t>
+      </w:r>
+      <w:proofErr w:type="spellEnd"/>
+      <w:r>
+        <w:rPr>
+          <w:lang w:val="en-US"/>
+        </w:rPr>
+        <w:t xml:space="preserve"> </w:t>
+      </w:r>
+      <w:r>
+        <w:t>ключи шифрования.</w:t>
+      </w:r>
+    </w:p>
+    <w:p>
+      <w:pPr>
+        <w:pStyle w:val="a3"/>
+        <w:rPr>
+          <w:b/>
+          <w:lang w:val="en-US"/>
+        </w:rPr>
+      </w:pPr>
+      <w:proofErr w:type="spellStart"/>
+      <w:proofErr w:type="gramStart"/>
+      <w:r>
+        <w:rPr>
+          <w:b/>
+          <w:lang w:val="en-US"/>
+        </w:rPr>
+        <w:t>ssh-keygen</w:t>
+      </w:r>
+      <w:proofErr w:type="spellEnd"/>
+      <w:proofErr w:type="gramEnd"/>
+    </w:p>
+    <w:p>
+      <w:pPr>
+        <w:pStyle w:val="a3"/>
+        <w:rPr>
+          <w:b/>
+          <w:lang w:val="en-US"/>
+        </w:rPr>
+      </w:pPr>
+      <w:proofErr w:type="spellStart"/>
+      <w:proofErr w:type="gramStart"/>
+      <w:r>
+        <w:rPr>
+          <w:b/>
+          <w:lang w:val="en-US"/>
+        </w:rPr>
+        <w:t>ssh</w:t>
+      </w:r>
+      <w:proofErr w:type="spellEnd"/>
+      <w:r>
+        <w:rPr>
+          <w:b/>
+          <w:lang w:val="en-US"/>
+        </w:rPr>
+        <w:t>-copy-id</w:t>
+      </w:r>
+      <w:proofErr w:type="gramEnd"/>
+      <w:r>
+        <w:rPr>
+          <w:b/>
+          <w:lang w:val="en-US"/>
+        </w:rPr>
+        <w:t xml:space="preserve"> </w:t>
+      </w:r>
+      <w:hyperlink r:id="rId5" w:history="1">
+        <w:r>
+          <w:rPr>
+            <w:rStyle w:val="a4"/>
+            <w:b/>
+            <w:lang w:val="en-US"/>
+          </w:rPr>
+          <w:t>my1@192.168.24.40</w:t>
+        </w:r>
+      </w:hyperlink>
+    </w:p>
+    <w:p>
+      <w:pPr>
+        <w:pStyle w:val="a3"/>
+        <w:rPr>
+          <w:b/>
+          <w:lang w:val="en-US"/>
+        </w:rPr>
+      </w:pPr>
+      <w:proofErr w:type="spellStart"/>
+      <w:proofErr w:type="gramStart"/>
+      <w:r>
+        <w:rPr>
+          <w:b/>
+          <w:lang w:val="en-US"/>
+        </w:rPr>
+        <w:t>ssh</w:t>
+      </w:r>
+      <w:proofErr w:type="spellEnd"/>
+      <w:proofErr w:type="gramEnd"/>
+      <w:r>
+        <w:rPr>
+          <w:b/>
+          <w:lang w:val="en-US"/>
+        </w:rPr>
+        <w:t xml:space="preserve"> ‘my1@192.268.24.40’</w:t>
+      </w:r>
+    </w:p>
+    <w:p>
+      <w:pPr>
+        <w:pStyle w:val="a3"/>
+        <w:rPr>
+          <w:b/>
+          <w:lang w:val="en-US"/>
+        </w:rPr>
+      </w:pPr>
+      <w:r>
+        <w:t>в</w:t>
+      </w:r>
+      <w:r>
+        <w:rPr>
+          <w:lang w:val="en-US"/>
+        </w:rPr>
+        <w:t xml:space="preserve"> </w:t>
+      </w:r>
+      <w:r>
+        <w:rPr>
+          <w:lang w:val="en-US"/>
+        </w:rPr>
+        <w:t>/</w:t>
+      </w:r>
+      <w:proofErr w:type="spellStart"/>
+      <w:r>
+        <w:rPr>
+          <w:lang w:val="en-US"/>
+        </w:rPr>
+        <w:t>etc</w:t>
+      </w:r>
+      <w:proofErr w:type="spellEnd"/>
+      <w:r>
+        <w:rPr>
+          <w:lang w:val="en-US"/>
+        </w:rPr>
+        <w:t>/</w:t>
+      </w:r>
+      <w:proofErr w:type="spellStart"/>
+      <w:r>
+        <w:rPr>
+          <w:lang w:val="en-US"/>
+        </w:rPr>
+        <w:t>ssh</w:t>
+      </w:r>
+      <w:proofErr w:type="spellEnd"/>
+      <w:r>
+        <w:rPr>
+          <w:lang w:val="en-US"/>
+        </w:rPr>
+        <w:t>/</w:t>
+      </w:r>
+      <w:proofErr w:type="spellStart"/>
+      <w:r>
+        <w:rPr>
+          <w:lang w:val="en-US"/>
+        </w:rPr>
+        <w:t>sshd_config</w:t>
+      </w:r>
+      <w:proofErr w:type="spellEnd"/>
+      <w:r>
+        <w:rPr>
+          <w:lang w:val="en-US"/>
+        </w:rPr>
+        <w:t xml:space="preserve"> </w:t>
+      </w:r>
+      <w:proofErr w:type="spellStart"/>
+      <w:r>
+        <w:rPr>
+          <w:lang w:val="en-US"/>
+        </w:rPr>
+        <w:t>passwordauteficitation</w:t>
+      </w:r>
+      <w:proofErr w:type="spellEnd"/>
+      <w:r>
+        <w:rPr>
+          <w:lang w:val="en-US"/>
+        </w:rPr>
+        <w:t xml:space="preserve"> – </w:t>
+      </w:r>
+      <w:r>
+        <w:rPr>
+          <w:b/>
+          <w:lang w:val="en-US"/>
+        </w:rPr>
+        <w:t>no</w:t>
+      </w:r>
+    </w:p>
+    <w:p>
+      <w:pPr>
+        <w:pStyle w:val="a3"/>
+        <w:rPr>
+          <w:b/>
+          <w:lang w:val="en-US"/>
+        </w:rPr>
+      </w:pPr>
+      <w:proofErr w:type="spellStart"/>
+      <w:proofErr w:type="gramStart"/>
+      <w:r>
+        <w:rPr>
+          <w:b/>
+          <w:lang w:val="en-US"/>
+        </w:rPr>
+        <w:t>systemctl</w:t>
+      </w:r>
+      <w:proofErr w:type="spellEnd"/>
+      <w:proofErr w:type="gramEnd"/>
+      <w:r>
+        <w:rPr>
+          <w:b/>
+          <w:lang w:val="en-US"/>
+        </w:rPr>
+        <w:t xml:space="preserve"> restart </w:t>
+      </w:r>
+      <w:proofErr w:type="spellStart"/>
+      <w:r>
+        <w:rPr>
+          <w:b/>
+          <w:lang w:val="en-US"/>
+        </w:rPr>
+        <w:t>sshd</w:t>
+      </w:r>
+      <w:proofErr w:type="spellEnd"/>
+    </w:p>
+    <w:p>
+      <w:pPr>
+        <w:pStyle w:val="a3"/>
+        <w:rPr>
+          <w:lang w:val="en-US"/>
+        </w:rPr>
+      </w:pPr>
+    </w:p>
+    <w:p>
+      <w:pPr>
+        <w:pStyle w:val="a3"/>
+        <w:rPr>
+          <w:b/>
+          <w:sz w:val="28"/>
+          <w:szCs w:val="28"/>
+        </w:rPr>
+      </w:pPr>
+      <w:r>
+        <w:rPr>
+          <w:b/>
+          <w:sz w:val="28"/>
+          <w:szCs w:val="28"/>
+        </w:rPr>
+        <w:t>Права доступа.</w:t>
+      </w:r>
+    </w:p>
+    <w:p>
+      <w:pPr>
+        <w:pStyle w:val="a3"/>
+        <w:numPr>
+          <w:ilvl w:val="0"/>
+          <w:numId w:val="2"/>
+        </w:numPr>
+        <w:rPr>
+          <w:b/>
+          <w:sz w:val="24"/>
+          <w:szCs w:val="24"/>
+        </w:rPr>
+      </w:pPr>
+      <w:r>
+        <w:rPr>
+          <w:sz w:val="24"/>
+          <w:szCs w:val="24"/>
+        </w:rPr>
+        <w:t>Создать отдельную группу пользователей.</w:t>
+      </w:r>
+    </w:p>
+    <w:p>
+      <w:pPr>
+        <w:pStyle w:val="a3"/>
+        <w:ind w:left="1080"/>
+        <w:rPr>
+          <w:b/>
+          <w:sz w:val="24"/>
+          <w:szCs w:val="24"/>
+          <w:lang w:val="en-US"/>
+        </w:rPr>
+      </w:pPr>
+      <w:proofErr w:type="spellStart"/>
+      <w:r>
+        <w:rPr>
+          <w:b/>
+          <w:sz w:val="24"/>
+          <w:szCs w:val="24"/>
+          <w:lang w:val="en-US"/>
+        </w:rPr>
+        <w:t>Groupadd</w:t>
+      </w:r>
+      <w:proofErr w:type="spellEnd"/>
+      <w:r>
+        <w:rPr>
+          <w:b/>
+          <w:sz w:val="24"/>
+          <w:szCs w:val="24"/>
+          <w:lang w:val="en-US"/>
+        </w:rPr>
+        <w:t xml:space="preserve"> </w:t>
+      </w:r>
+      <w:proofErr w:type="spellStart"/>
+      <w:r>
+        <w:rPr>
+          <w:b/>
+          <w:sz w:val="24"/>
+          <w:szCs w:val="24"/>
+          <w:lang w:val="en-US"/>
+        </w:rPr>
+        <w:t>dsgroup</w:t>
+      </w:r>
+      <w:proofErr w:type="spellEnd"/>
+      <w:r>
+        <w:rPr>
+          <w:b/>
+          <w:sz w:val="24"/>
+          <w:szCs w:val="24"/>
+          <w:lang w:val="en-US"/>
+        </w:rPr>
+        <w:t>, cat /</w:t>
+      </w:r>
+      <w:proofErr w:type="spellStart"/>
+      <w:r>
+        <w:rPr>
+          <w:b/>
+          <w:sz w:val="24"/>
+          <w:szCs w:val="24"/>
+          <w:lang w:val="en-US"/>
+        </w:rPr>
+        <w:t>etc</w:t>
+      </w:r>
+      <w:proofErr w:type="spellEnd"/>
+      <w:r>
+        <w:rPr>
+          <w:b/>
+          <w:sz w:val="24"/>
+          <w:szCs w:val="24"/>
+          <w:lang w:val="en-US"/>
+        </w:rPr>
+        <w:t>/group</w:t>
+      </w:r>
+    </w:p>
+    <w:p>
+      <w:pPr>
+        <w:pStyle w:val="a3"/>
+        <w:numPr>
+          <w:ilvl w:val="0"/>
+          <w:numId w:val="2"/>
+        </w:numPr>
+        <w:rPr>
+          <w:b/>
+          <w:sz w:val="24"/>
+          <w:szCs w:val="24"/>
+        </w:rPr>
+      </w:pPr>
+      <w:r>
+        <w:rPr>
+          <w:sz w:val="24"/>
+          <w:szCs w:val="24"/>
+        </w:rPr>
+        <w:t xml:space="preserve">Создать </w:t>
+      </w:r>
+      <w:r>
+        <w:rPr>
+          <w:sz w:val="24"/>
+          <w:szCs w:val="24"/>
+        </w:rPr>
+        <w:t>5</w:t>
+      </w:r>
+      <w:r>
+        <w:rPr>
+          <w:sz w:val="24"/>
+          <w:szCs w:val="24"/>
+        </w:rPr>
+        <w:t xml:space="preserve"> папок в </w:t>
+      </w:r>
+      <w:r>
+        <w:rPr>
+          <w:sz w:val="24"/>
+          <w:szCs w:val="24"/>
+        </w:rPr>
+        <w:t>/</w:t>
+      </w:r>
+      <w:r>
+        <w:rPr>
+          <w:sz w:val="24"/>
+          <w:szCs w:val="24"/>
+          <w:lang w:val="en-US"/>
+        </w:rPr>
+        <w:t>home</w:t>
+      </w:r>
+    </w:p>
+    <w:p>
+      <w:pPr>
+        <w:pStyle w:val="a3"/>
+        <w:ind w:left="1080"/>
+        <w:rPr>
+          <w:b/>
+          <w:sz w:val="24"/>
+          <w:szCs w:val="24"/>
+          <w:lang w:val="en-US"/>
+        </w:rPr>
+      </w:pPr>
+      <w:proofErr w:type="spellStart"/>
+      <w:r>
+        <w:rPr>
+          <w:b/>
+          <w:sz w:val="24"/>
+          <w:szCs w:val="24"/>
+          <w:lang w:val="en-US"/>
+        </w:rPr>
+        <w:t>mkdir</w:t>
+      </w:r>
+      <w:proofErr w:type="spellEnd"/>
+      <w:r>
+        <w:rPr>
+          <w:b/>
+          <w:sz w:val="24"/>
+          <w:szCs w:val="24"/>
+          <w:lang w:val="en-US"/>
+        </w:rPr>
+        <w:t xml:space="preserve"> cat1 -5</w:t>
+      </w:r>
+      <w:bookmarkStart w:id="0" w:name="_GoBack"/>
+      <w:bookmarkEnd w:id="0"/>
+    </w:p>
+    <w:p>
+      <w:pPr>
+        <w:pStyle w:val="a3"/>
+        <w:numPr>
+          <w:ilvl w:val="0"/>
+          <w:numId w:val="2"/>
+        </w:numPr>
+        <w:rPr>
+          <w:b/>
+          <w:sz w:val="24"/>
+          <w:szCs w:val="24"/>
+        </w:rPr>
+      </w:pPr>
+      <w:r>
+        <w:rPr>
+          <w:sz w:val="24"/>
+          <w:szCs w:val="24"/>
+        </w:rPr>
+        <w:t xml:space="preserve">Настроить права доступа к 3 папкам, чтобы </w:t>
+      </w:r>
+      <w:proofErr w:type="spellStart"/>
+      <w:r>
+        <w:rPr>
+          <w:sz w:val="24"/>
+          <w:szCs w:val="24"/>
+        </w:rPr>
+        <w:t>вних</w:t>
+      </w:r>
+      <w:proofErr w:type="spellEnd"/>
+      <w:r>
+        <w:rPr>
+          <w:sz w:val="24"/>
+          <w:szCs w:val="24"/>
+        </w:rPr>
+        <w:t xml:space="preserve"> мог входить только владелец и </w:t>
+      </w:r>
+      <w:proofErr w:type="spellStart"/>
+      <w:r>
+        <w:rPr>
+          <w:sz w:val="24"/>
+          <w:szCs w:val="24"/>
+        </w:rPr>
+        <w:t>и</w:t>
+      </w:r>
+      <w:proofErr w:type="spellEnd"/>
+      <w:r>
+        <w:rPr>
+          <w:sz w:val="24"/>
+          <w:szCs w:val="24"/>
+        </w:rPr>
+        <w:t xml:space="preserve"> члены группы из задания выше.</w:t>
+      </w:r>
+    </w:p>
+    <w:p>
+      <w:pPr>
+        <w:pStyle w:val="a3"/>
+        <w:numPr>
+          <w:ilvl w:val="0"/>
+          <w:numId w:val="2"/>
+        </w:numPr>
+        <w:rPr>
+          <w:b/>
+          <w:sz w:val="24"/>
+          <w:szCs w:val="24"/>
+        </w:rPr>
+      </w:pPr>
+      <w:r>
+        <w:rPr>
+          <w:sz w:val="24"/>
+          <w:szCs w:val="24"/>
+        </w:rPr>
+        <w:t xml:space="preserve">Сделать так, чтобы </w:t>
+      </w:r>
+      <w:proofErr w:type="gramStart"/>
+      <w:r>
+        <w:rPr>
+          <w:sz w:val="24"/>
+          <w:szCs w:val="24"/>
+        </w:rPr>
+        <w:t>в  домашние</w:t>
+      </w:r>
+      <w:proofErr w:type="gramEnd"/>
+      <w:r>
+        <w:rPr>
+          <w:sz w:val="24"/>
+          <w:szCs w:val="24"/>
+        </w:rPr>
+        <w:t xml:space="preserve"> папки пользователей мог входить только владелец.</w:t>
+      </w:r>
+    </w:p>
+    <w:p>
+      <w:pPr>
+        <w:pStyle w:val="a3"/>
+        <w:numPr>
+          <w:ilvl w:val="0"/>
+          <w:numId w:val="2"/>
+        </w:numPr>
+        <w:rPr>
+          <w:b/>
+          <w:sz w:val="24"/>
+          <w:szCs w:val="24"/>
+        </w:rPr>
+      </w:pPr>
+      <w:r>
+        <w:rPr>
+          <w:sz w:val="24"/>
+          <w:szCs w:val="24"/>
+        </w:rPr>
+        <w:t>Создать 3 файла в домашнем каталоге.</w:t>
+      </w:r>
+    </w:p>
+    <w:p>
+      <w:pPr>
+        <w:pStyle w:val="a3"/>
+        <w:numPr>
+          <w:ilvl w:val="0"/>
+          <w:numId w:val="2"/>
+        </w:numPr>
+        <w:rPr>
+          <w:b/>
+          <w:sz w:val="24"/>
+          <w:szCs w:val="24"/>
+        </w:rPr>
+      </w:pPr>
+      <w:r>
+        <w:rPr>
+          <w:sz w:val="24"/>
+          <w:szCs w:val="24"/>
+        </w:rPr>
+        <w:lastRenderedPageBreak/>
+        <w:t>На созданные файлы назначить права только чтение и запись 2 способами (756 и буквы)</w:t>
+      </w:r>
+    </w:p>
+    <w:p>
+      <w:pPr>
+        <w:pStyle w:val="a3"/>
+        <w:numPr>
+          <w:ilvl w:val="0"/>
+          <w:numId w:val="2"/>
+        </w:numPr>
+        <w:rPr>
+          <w:b/>
+          <w:sz w:val="24"/>
+          <w:szCs w:val="24"/>
+        </w:rPr>
+      </w:pPr>
+      <w:r>
+        <w:rPr>
+          <w:sz w:val="24"/>
+          <w:szCs w:val="24"/>
+        </w:rPr>
+        <w:t>Добавить владельцу право на выполнение.</w:t>
+      </w:r>
+    </w:p>
+    <w:p>
+      <w:pPr>
+        <w:pStyle w:val="a3"/>
+        <w:numPr>
+          <w:ilvl w:val="0"/>
+          <w:numId w:val="2"/>
+        </w:numPr>
+        <w:rPr>
+          <w:b/>
+          <w:sz w:val="24"/>
+          <w:szCs w:val="24"/>
+        </w:rPr>
+      </w:pPr>
+      <w:r>
+        <w:rPr>
+          <w:sz w:val="24"/>
+          <w:szCs w:val="24"/>
+        </w:rPr>
+        <w:t xml:space="preserve">Назначить файлам </w:t>
+      </w:r>
+      <w:r>
+        <w:rPr>
+          <w:sz w:val="24"/>
+          <w:szCs w:val="24"/>
+          <w:lang w:val="en-US"/>
+        </w:rPr>
+        <w:t>SGIT</w:t>
+      </w:r>
+      <w:r>
+        <w:rPr>
+          <w:sz w:val="24"/>
+          <w:szCs w:val="24"/>
+        </w:rPr>
+        <w:t xml:space="preserve"> </w:t>
+      </w:r>
+      <w:r>
+        <w:rPr>
+          <w:sz w:val="24"/>
+          <w:szCs w:val="24"/>
+        </w:rPr>
+        <w:t xml:space="preserve">бит. Посмотреть вывод список файлов </w:t>
+      </w:r>
+      <w:proofErr w:type="gramStart"/>
+      <w:r>
+        <w:rPr>
+          <w:sz w:val="24"/>
+          <w:szCs w:val="24"/>
+        </w:rPr>
+        <w:t>в с</w:t>
+      </w:r>
+      <w:proofErr w:type="gramEnd"/>
+      <w:r>
+        <w:rPr>
+          <w:sz w:val="24"/>
+          <w:szCs w:val="24"/>
+        </w:rPr>
+        <w:t xml:space="preserve"> правами.</w:t>
+      </w:r>
+    </w:p>
+    <w:p>
+      <w:pPr>
+        <w:pStyle w:val="a3"/>
+        <w:numPr>
+          <w:ilvl w:val="0"/>
+          <w:numId w:val="2"/>
+        </w:numPr>
+        <w:rPr>
+          <w:b/>
+          <w:sz w:val="24"/>
+          <w:szCs w:val="24"/>
+        </w:rPr>
+      </w:pPr>
+      <w:r>
+        <w:rPr>
+          <w:sz w:val="24"/>
+          <w:szCs w:val="24"/>
+        </w:rPr>
+        <w:t xml:space="preserve">Назначить </w:t>
+      </w:r>
+      <w:proofErr w:type="gramStart"/>
+      <w:r>
+        <w:rPr>
+          <w:sz w:val="24"/>
+          <w:szCs w:val="24"/>
+        </w:rPr>
+        <w:t xml:space="preserve">какой </w:t>
+      </w:r>
+      <w:proofErr w:type="spellStart"/>
+      <w:r>
+        <w:rPr>
+          <w:sz w:val="24"/>
+          <w:szCs w:val="24"/>
+        </w:rPr>
+        <w:t>нибудь</w:t>
+      </w:r>
+      <w:proofErr w:type="spellEnd"/>
+      <w:proofErr w:type="gramEnd"/>
+      <w:r>
+        <w:rPr>
+          <w:sz w:val="24"/>
+          <w:szCs w:val="24"/>
+        </w:rPr>
+        <w:t xml:space="preserve"> папке </w:t>
+      </w:r>
+      <w:proofErr w:type="spellStart"/>
+      <w:r>
+        <w:rPr>
+          <w:sz w:val="24"/>
+          <w:szCs w:val="24"/>
+          <w:lang w:val="en-US"/>
+        </w:rPr>
+        <w:t>sticy</w:t>
+      </w:r>
+      <w:proofErr w:type="spellEnd"/>
+      <w:r>
+        <w:rPr>
+          <w:sz w:val="24"/>
+          <w:szCs w:val="24"/>
+        </w:rPr>
+        <w:t xml:space="preserve"> </w:t>
+      </w:r>
+      <w:r>
+        <w:rPr>
+          <w:sz w:val="24"/>
+          <w:szCs w:val="24"/>
+        </w:rPr>
+        <w:t xml:space="preserve">бит. Создать там 3 файла. Назначить разных владельцев. Попробовать удалить чужой файл. </w:t>
+      </w:r>
+    </w:p>
+    <w:p>
+      <w:pPr>
+        <w:pStyle w:val="a3"/>
+        <w:numPr>
+          <w:ilvl w:val="0"/>
+          <w:numId w:val="2"/>
+        </w:numPr>
+        <w:rPr>
+          <w:b/>
+          <w:sz w:val="24"/>
+          <w:szCs w:val="24"/>
+        </w:rPr>
+      </w:pPr>
+      <w:r>
+        <w:rPr>
+          <w:sz w:val="24"/>
+          <w:szCs w:val="24"/>
+        </w:rPr>
+        <w:t xml:space="preserve">Создать от имени пользователя </w:t>
+      </w:r>
+      <w:r>
+        <w:rPr>
+          <w:sz w:val="24"/>
+          <w:szCs w:val="24"/>
+          <w:lang w:val="en-US"/>
+        </w:rPr>
+        <w:t>root</w:t>
+      </w:r>
+      <w:r>
+        <w:rPr>
+          <w:sz w:val="24"/>
+          <w:szCs w:val="24"/>
+        </w:rPr>
+        <w:t xml:space="preserve"> 2 папки в /</w:t>
+      </w:r>
+      <w:r>
+        <w:rPr>
+          <w:sz w:val="24"/>
+          <w:szCs w:val="24"/>
+          <w:lang w:val="en-US"/>
+        </w:rPr>
+        <w:t>home</w:t>
+      </w:r>
+      <w:r>
+        <w:rPr>
+          <w:sz w:val="24"/>
+          <w:szCs w:val="24"/>
+        </w:rPr>
+        <w:t>.</w:t>
+      </w:r>
+    </w:p>
+    <w:p>
+      <w:pPr>
+        <w:pStyle w:val="a3"/>
+        <w:numPr>
+          <w:ilvl w:val="1"/>
+          <w:numId w:val="2"/>
+        </w:numPr>
+        <w:rPr>
+          <w:b/>
+          <w:sz w:val="24"/>
+          <w:szCs w:val="24"/>
+        </w:rPr>
+      </w:pPr>
+      <w:r>
+        <w:rPr>
+          <w:sz w:val="24"/>
+          <w:szCs w:val="24"/>
+        </w:rPr>
+        <w:t>Назначить владельцем обеих папок одного из пользователей.</w:t>
+      </w:r>
+    </w:p>
+    <w:p>
+      <w:pPr>
+        <w:pStyle w:val="a3"/>
+        <w:numPr>
+          <w:ilvl w:val="1"/>
+          <w:numId w:val="2"/>
+        </w:numPr>
+        <w:rPr>
+          <w:b/>
+          <w:sz w:val="24"/>
+          <w:szCs w:val="24"/>
+        </w:rPr>
+      </w:pPr>
+      <w:r>
+        <w:rPr>
+          <w:sz w:val="24"/>
+          <w:szCs w:val="24"/>
+        </w:rPr>
+        <w:t>Одной папке назначить права, другой 444.</w:t>
+      </w:r>
+    </w:p>
+    <w:p>
+      <w:pPr>
+        <w:pStyle w:val="a3"/>
+        <w:numPr>
+          <w:ilvl w:val="1"/>
+          <w:numId w:val="2"/>
+        </w:numPr>
+        <w:rPr>
+          <w:b/>
+          <w:sz w:val="24"/>
+          <w:szCs w:val="24"/>
+        </w:rPr>
+      </w:pPr>
+      <w:r>
+        <w:rPr>
+          <w:sz w:val="24"/>
+          <w:szCs w:val="24"/>
+        </w:rPr>
+        <w:t>В каждую скопировать по 2 файла с правами 777.</w:t>
+      </w:r>
+    </w:p>
+    <w:p>
+      <w:pPr>
+        <w:pStyle w:val="a3"/>
+        <w:numPr>
+          <w:ilvl w:val="1"/>
+          <w:numId w:val="2"/>
+        </w:numPr>
+        <w:rPr>
+          <w:b/>
+          <w:sz w:val="24"/>
+          <w:szCs w:val="24"/>
+        </w:rPr>
+      </w:pPr>
+      <w:r>
+        <w:rPr>
+          <w:sz w:val="24"/>
+          <w:szCs w:val="24"/>
+        </w:rPr>
+        <w:t>Исследовать возможность входа в папку и возможность просмотра и редактирования файлов в каждой от владельца и от другого обычного пользователя. Описать результат.</w:t>
       </w:r>
     </w:p>
     <w:sectPr>
@@ -684,8 +1722,138 @@
 </file>
 
 <file path=word/numbering.xml><?xml version="1.0" encoding="utf-8"?>
-<w:numbering xmlns:wpc="http://schemas.microsoft.com/office/word/2010/wordprocessingCanvas" xmlns:cx="http://schemas.microsoft.com/office/drawing/2014/chartex" xmlns:cx1="http://schemas.microsoft.com/office/drawing/2015/9/8/chartex" xmlns:cx2="http://schemas.microsoft.com/office/drawing/2015/10/21/chartex" xmlns:cx3="http://schemas.microsoft.com/office/drawing/2016/5/9/chartex" xmlns:cx4="http://schemas.microsoft.com/office/drawing/2016/5/10/chartex" xmlns:cx5="http://schemas.microsoft.com/office/drawing/2016/5/11/chartex" xmlns:cx6="http://schemas.microsoft.com/office/drawing/2016/5/12/chartex" xmlns:cx7="http://schemas.microsoft.com/office/drawing/2016/5/13/chartex" xmlns:cx8="http://schemas.microsoft.com/office/drawing/2016/5/14/chartex" xmlns:mc="http://schemas.openxmlformats.org/markup-compatibility/2006" xmlns:aink="http://schemas.microsoft.com/office/drawing/2016/ink" xmlns:am3d="http://schemas.microsoft.com/office/drawing/2017/model3d" xmlns:o="urn:schemas-microsoft-com:office:office" xmlns:r="http://schemas.openxmlformats.org/officeDocument/2006/relationships" xmlns:m="http://schemas.openxmlformats.org/officeDocument/2006/math" xmlns:v="urn:schemas-microsoft-com:vml" xmlns:wp14="http://schemas.microsoft.com/office/word/2010/wordprocessingDrawing" xmlns:wp="http://schemas.openxmlformats.org/drawingml/2006/wordprocessingDrawing" xmlns:w10="urn:schemas-microsoft-com:office:word" xmlns:w="http://schemas.openxmlformats.org/wordprocessingml/2006/main" xmlns:w14="http://schemas.microsoft.com/office/word/2010/wordml" xmlns:w15="http://schemas.microsoft.com/office/word/2012/wordml" xmlns:w16cid="http://schemas.microsoft.com/office/word/2016/wordml/cid" xmlns:w16se="http://schemas.microsoft.com/office/word/2015/wordml/symex" xmlns:wpg="http://schemas.microsoft.com/office/word/2010/wordprocessingGroup" xmlns:wpi="http://schemas.microsoft.com/office/word/2010/wordprocessingInk" xmlns:wne="http://schemas.microsoft.com/office/word/2006/wordml" xmlns:wps="http://schemas.microsoft.com/office/word/2010/wordprocessingShape" mc:Ignorable="w14 w15 w16se w16cid wp14">
+<w:numbering xmlns:wpc="http://schemas.microsoft.com/office/word/2010/wordprocessingCanvas" xmlns:cx="http://schemas.microsoft.com/office/drawing/2014/chartex" xmlns:cx1="http://schemas.microsoft.com/office/drawing/2015/9/8/chartex" xmlns:mc="http://schemas.openxmlformats.org/markup-compatibility/2006" xmlns:o="urn:schemas-microsoft-com:office:office" xmlns:r="http://schemas.openxmlformats.org/officeDocument/2006/relationships" xmlns:m="http://schemas.openxmlformats.org/officeDocument/2006/math" xmlns:v="urn:schemas-microsoft-com:vml" xmlns:wp14="http://schemas.microsoft.com/office/word/2010/wordprocessingDrawing" xmlns:wp="http://schemas.openxmlformats.org/drawingml/2006/wordprocessingDrawing" xmlns:w10="urn:schemas-microsoft-com:office:word" xmlns:w="http://schemas.openxmlformats.org/wordprocessingml/2006/main" xmlns:w14="http://schemas.microsoft.com/office/word/2010/wordml" xmlns:w15="http://schemas.microsoft.com/office/word/2012/wordml" xmlns:w16se="http://schemas.microsoft.com/office/word/2015/wordml/symex" xmlns:wpg="http://schemas.microsoft.com/office/word/2010/wordprocessingGroup" xmlns:wpi="http://schemas.microsoft.com/office/word/2010/wordprocessingInk" xmlns:wne="http://schemas.microsoft.com/office/word/2006/wordml" xmlns:wps="http://schemas.microsoft.com/office/word/2010/wordprocessingShape" mc:Ignorable="w14 w15 w16se wp14">
   <w:abstractNum w:abstractNumId="0" w15:restartNumberingAfterBreak="0">
+    <w:nsid w:val="03546349"/>
+    <w:multiLevelType w:val="multilevel"/>
+    <w:tmpl w:val="F912CCCE"/>
+    <w:lvl w:ilvl="0">
+      <w:start w:val="1"/>
+      <w:numFmt w:val="decimal"/>
+      <w:lvlText w:val="%1."/>
+      <w:lvlJc w:val="left"/>
+      <w:pPr>
+        <w:ind w:left="1080" w:hanging="360"/>
+      </w:pPr>
+      <w:rPr>
+        <w:rFonts w:hint="default"/>
+        <w:b w:val="0"/>
+      </w:rPr>
+    </w:lvl>
+    <w:lvl w:ilvl="1">
+      <w:start w:val="1"/>
+      <w:numFmt w:val="decimal"/>
+      <w:isLgl/>
+      <w:lvlText w:val="%1.%2."/>
+      <w:lvlJc w:val="left"/>
+      <w:pPr>
+        <w:ind w:left="1800" w:hanging="720"/>
+      </w:pPr>
+      <w:rPr>
+        <w:rFonts w:hint="default"/>
+        <w:b w:val="0"/>
+      </w:rPr>
+    </w:lvl>
+    <w:lvl w:ilvl="2">
+      <w:start w:val="1"/>
+      <w:numFmt w:val="decimal"/>
+      <w:isLgl/>
+      <w:lvlText w:val="%1.%2.%3."/>
+      <w:lvlJc w:val="left"/>
+      <w:pPr>
+        <w:ind w:left="2160" w:hanging="720"/>
+      </w:pPr>
+      <w:rPr>
+        <w:rFonts w:hint="default"/>
+        <w:b w:val="0"/>
+      </w:rPr>
+    </w:lvl>
+    <w:lvl w:ilvl="3">
+      <w:start w:val="1"/>
+      <w:numFmt w:val="decimal"/>
+      <w:isLgl/>
+      <w:lvlText w:val="%1.%2.%3.%4."/>
+      <w:lvlJc w:val="left"/>
+      <w:pPr>
+        <w:ind w:left="2880" w:hanging="1080"/>
+      </w:pPr>
+      <w:rPr>
+        <w:rFonts w:hint="default"/>
+        <w:b w:val="0"/>
+      </w:rPr>
+    </w:lvl>
+    <w:lvl w:ilvl="4">
+      <w:start w:val="1"/>
+      <w:numFmt w:val="decimal"/>
+      <w:isLgl/>
+      <w:lvlText w:val="%1.%2.%3.%4.%5."/>
+      <w:lvlJc w:val="left"/>
+      <w:pPr>
+        <w:ind w:left="3240" w:hanging="1080"/>
+      </w:pPr>
+      <w:rPr>
+        <w:rFonts w:hint="default"/>
+        <w:b w:val="0"/>
+      </w:rPr>
+    </w:lvl>
+    <w:lvl w:ilvl="5">
+      <w:start w:val="1"/>
+      <w:numFmt w:val="decimal"/>
+      <w:isLgl/>
+      <w:lvlText w:val="%1.%2.%3.%4.%5.%6."/>
+      <w:lvlJc w:val="left"/>
+      <w:pPr>
+        <w:ind w:left="3960" w:hanging="1440"/>
+      </w:pPr>
+      <w:rPr>
+        <w:rFonts w:hint="default"/>
+        <w:b w:val="0"/>
+      </w:rPr>
+    </w:lvl>
+    <w:lvl w:ilvl="6">
+      <w:start w:val="1"/>
+      <w:numFmt w:val="decimal"/>
+      <w:isLgl/>
+      <w:lvlText w:val="%1.%2.%3.%4.%5.%6.%7."/>
+      <w:lvlJc w:val="left"/>
+      <w:pPr>
+        <w:ind w:left="4320" w:hanging="1440"/>
+      </w:pPr>
+      <w:rPr>
+        <w:rFonts w:hint="default"/>
+        <w:b w:val="0"/>
+      </w:rPr>
+    </w:lvl>
+    <w:lvl w:ilvl="7">
+      <w:start w:val="1"/>
+      <w:numFmt w:val="decimal"/>
+      <w:isLgl/>
+      <w:lvlText w:val="%1.%2.%3.%4.%5.%6.%7.%8."/>
+      <w:lvlJc w:val="left"/>
+      <w:pPr>
+        <w:ind w:left="5040" w:hanging="1800"/>
+      </w:pPr>
+      <w:rPr>
+        <w:rFonts w:hint="default"/>
+        <w:b w:val="0"/>
+      </w:rPr>
+    </w:lvl>
+    <w:lvl w:ilvl="8">
+      <w:start w:val="1"/>
+      <w:numFmt w:val="decimal"/>
+      <w:isLgl/>
+      <w:lvlText w:val="%1.%2.%3.%4.%5.%6.%7.%8.%9."/>
+      <w:lvlJc w:val="left"/>
+      <w:pPr>
+        <w:ind w:left="5400" w:hanging="1800"/>
+      </w:pPr>
+      <w:rPr>
+        <w:rFonts w:hint="default"/>
+        <w:b w:val="0"/>
+      </w:rPr>
+    </w:lvl>
+  </w:abstractNum>
+  <w:abstractNum w:abstractNumId="1" w15:restartNumberingAfterBreak="0">
     <w:nsid w:val="45AC2454"/>
     <w:multiLevelType w:val="hybridMultilevel"/>
     <w:tmpl w:val="0D90ACCE"/>
@@ -775,13 +1943,16 @@
     </w:lvl>
   </w:abstractNum>
   <w:num w:numId="1">
+    <w:abstractNumId w:val="1"/>
+  </w:num>
+  <w:num w:numId="2">
     <w:abstractNumId w:val="0"/>
   </w:num>
 </w:numbering>
 </file>
 
 <file path=word/styles.xml><?xml version="1.0" encoding="utf-8"?>
-<w:styles xmlns:mc="http://schemas.openxmlformats.org/markup-compatibility/2006" xmlns:r="http://schemas.openxmlformats.org/officeDocument/2006/relationships" xmlns:w="http://schemas.openxmlformats.org/wordprocessingml/2006/main" xmlns:w14="http://schemas.microsoft.com/office/word/2010/wordml" xmlns:w15="http://schemas.microsoft.com/office/word/2012/wordml" xmlns:w16cid="http://schemas.microsoft.com/office/word/2016/wordml/cid" xmlns:w16se="http://schemas.microsoft.com/office/word/2015/wordml/symex" mc:Ignorable="w14 w15 w16se w16cid">
+<w:styles xmlns:mc="http://schemas.openxmlformats.org/markup-compatibility/2006" xmlns:r="http://schemas.openxmlformats.org/officeDocument/2006/relationships" xmlns:w="http://schemas.openxmlformats.org/wordprocessingml/2006/main" xmlns:w14="http://schemas.microsoft.com/office/word/2010/wordml" xmlns:w15="http://schemas.microsoft.com/office/word/2012/wordml" xmlns:w16se="http://schemas.microsoft.com/office/word/2015/wordml/symex" mc:Ignorable="w14 w15 w16se">
   <w:docDefaults>
     <w:rPrDefault>
       <w:rPr>
@@ -797,7 +1968,7 @@
       </w:pPr>
     </w:pPrDefault>
   </w:docDefaults>
-  <w:latentStyles w:defLockedState="0" w:defUIPriority="99" w:defSemiHidden="0" w:defUnhideWhenUsed="0" w:defQFormat="0" w:count="376">
+  <w:latentStyles w:defLockedState="0" w:defUIPriority="99" w:defSemiHidden="0" w:defUnhideWhenUsed="0" w:defQFormat="0" w:count="371">
     <w:lsdException w:name="Normal" w:uiPriority="0" w:qFormat="1"/>
     <w:lsdException w:name="heading 1" w:uiPriority="9" w:qFormat="1"/>
     <w:lsdException w:name="heading 2" w:semiHidden="1" w:uiPriority="9" w:unhideWhenUsed="1" w:qFormat="1"/>
@@ -903,6 +2074,7 @@
     <w:lsdException w:name="HTML Sample" w:semiHidden="1" w:unhideWhenUsed="1"/>
     <w:lsdException w:name="HTML Typewriter" w:semiHidden="1" w:unhideWhenUsed="1"/>
     <w:lsdException w:name="HTML Variable" w:semiHidden="1" w:unhideWhenUsed="1"/>
+    <w:lsdException w:name="Normal Table" w:semiHidden="1" w:unhideWhenUsed="1"/>
     <w:lsdException w:name="annotation subject" w:semiHidden="1" w:unhideWhenUsed="1"/>
     <w:lsdException w:name="No List" w:semiHidden="1" w:unhideWhenUsed="1"/>
     <w:lsdException w:name="Outline List 1" w:semiHidden="1" w:unhideWhenUsed="1"/>
@@ -949,8 +2121,10 @@
     <w:lsdException w:name="Table Subtle 2" w:semiHidden="1" w:unhideWhenUsed="1"/>
     <w:lsdException w:name="Table Web 1" w:semiHidden="1" w:unhideWhenUsed="1"/>
     <w:lsdException w:name="Table Web 2" w:semiHidden="1" w:unhideWhenUsed="1"/>
+    <w:lsdException w:name="Table Web 3" w:semiHidden="1" w:unhideWhenUsed="1"/>
     <w:lsdException w:name="Balloon Text" w:semiHidden="1" w:unhideWhenUsed="1"/>
     <w:lsdException w:name="Table Grid" w:uiPriority="39"/>
+    <w:lsdException w:name="Table Theme" w:semiHidden="1" w:unhideWhenUsed="1"/>
     <w:lsdException w:name="Placeholder Text" w:semiHidden="1"/>
     <w:lsdException w:name="No Spacing" w:uiPriority="1" w:qFormat="1"/>
     <w:lsdException w:name="Light Shading" w:uiPriority="60"/>
@@ -1166,11 +2340,6 @@
     <w:lsdException w:name="List Table 5 Dark Accent 6" w:uiPriority="50"/>
     <w:lsdException w:name="List Table 6 Colorful Accent 6" w:uiPriority="51"/>
     <w:lsdException w:name="List Table 7 Colorful Accent 6" w:uiPriority="52"/>
-    <w:lsdException w:name="Mention" w:semiHidden="1" w:unhideWhenUsed="1"/>
-    <w:lsdException w:name="Smart Hyperlink" w:semiHidden="1" w:unhideWhenUsed="1"/>
-    <w:lsdException w:name="Hashtag" w:semiHidden="1" w:unhideWhenUsed="1"/>
-    <w:lsdException w:name="Unresolved Mention" w:semiHidden="1" w:unhideWhenUsed="1"/>
-    <w:lsdException w:name="Smart Link" w:semiHidden="1" w:unhideWhenUsed="1"/>
   </w:latentStyles>
   <w:style w:type="paragraph" w:default="1" w:styleId="a">
     <w:name w:val="Normal"/>
@@ -1213,6 +2382,17 @@
       <w:ind w:left="720"/>
       <w:contextualSpacing/>
     </w:pPr>
+  </w:style>
+  <w:style w:type="character" w:styleId="a4">
+    <w:name w:val="Hyperlink"/>
+    <w:basedOn w:val="a0"/>
+    <w:uiPriority w:val="99"/>
+    <w:unhideWhenUsed/>
+    <w:rsid w:val="00FD787E"/>
+    <w:rPr>
+      <w:color w:val="0563C1" w:themeColor="hyperlink"/>
+      <w:u w:val="single"/>
+    </w:rPr>
   </w:style>
 </w:styles>
 </file>

</xml_diff>